<commit_message>
Update of the problems to the exercises
</commit_message>
<xml_diff>
--- a/Programming fundamentals C#/Data Types/02. Programming-Fundamentals-Data-Types-and-Variables-Lab.docx
+++ b/Programming fundamentals C#/Data Types/02. Programming-Fundamentals-Data-Types-and-Variables-Lab.docx
@@ -1,6 +1,6 @@
 
 <file path=word/document.xml><?xml version="1.0" encoding="utf-8"?>
-<w:document xmlns:wpc="http://schemas.microsoft.com/office/word/2010/wordprocessingCanvas" xmlns:cx="http://schemas.microsoft.com/office/drawing/2014/chartex" xmlns:cx1="http://schemas.microsoft.com/office/drawing/2015/9/8/chartex" xmlns:cx2="http://schemas.microsoft.com/office/drawing/2015/10/21/chartex" xmlns:mc="http://schemas.openxmlformats.org/markup-compatibility/2006" xmlns:o="urn:schemas-microsoft-com:office:office" xmlns:r="http://schemas.openxmlformats.org/officeDocument/2006/relationships" xmlns:m="http://schemas.openxmlformats.org/officeDocument/2006/math" xmlns:v="urn:schemas-microsoft-com:vml" xmlns:wp14="http://schemas.microsoft.com/office/word/2010/wordprocessingDrawing" xmlns:wp="http://schemas.openxmlformats.org/drawingml/2006/wordprocessingDrawing" xmlns:w10="urn:schemas-microsoft-com:office:word" xmlns:w="http://schemas.openxmlformats.org/wordprocessingml/2006/main" xmlns:w14="http://schemas.microsoft.com/office/word/2010/wordml" xmlns:w15="http://schemas.microsoft.com/office/word/2012/wordml" xmlns:w16se="http://schemas.microsoft.com/office/word/2015/wordml/symex" xmlns:wpg="http://schemas.microsoft.com/office/word/2010/wordprocessingGroup" xmlns:wpi="http://schemas.microsoft.com/office/word/2010/wordprocessingInk" xmlns:wne="http://schemas.microsoft.com/office/word/2006/wordml" xmlns:wps="http://schemas.microsoft.com/office/word/2010/wordprocessingShape" mc:Ignorable="w14 w15 w16se wp14">
+<w:document xmlns:wpc="http://schemas.microsoft.com/office/word/2010/wordprocessingCanvas" xmlns:mc="http://schemas.openxmlformats.org/markup-compatibility/2006" xmlns:o="urn:schemas-microsoft-com:office:office" xmlns:r="http://schemas.openxmlformats.org/officeDocument/2006/relationships" xmlns:m="http://schemas.openxmlformats.org/officeDocument/2006/math" xmlns:v="urn:schemas-microsoft-com:vml" xmlns:wp14="http://schemas.microsoft.com/office/word/2010/wordprocessingDrawing" xmlns:wp="http://schemas.openxmlformats.org/drawingml/2006/wordprocessingDrawing" xmlns:w10="urn:schemas-microsoft-com:office:word" xmlns:w="http://schemas.openxmlformats.org/wordprocessingml/2006/main" xmlns:w14="http://schemas.microsoft.com/office/word/2010/wordml" xmlns:w15="http://schemas.microsoft.com/office/word/2012/wordml" xmlns:wpg="http://schemas.microsoft.com/office/word/2010/wordprocessingGroup" xmlns:wpi="http://schemas.microsoft.com/office/word/2010/wordprocessingInk" xmlns:wne="http://schemas.microsoft.com/office/word/2006/wordml" xmlns:wps="http://schemas.microsoft.com/office/word/2010/wordprocessingShape" mc:Ignorable="w14 w15 wp14">
   <w:body>
     <w:p>
       <w:pPr>
@@ -389,62 +389,8 @@
     </w:p>
     <w:p>
       <w:pPr>
-        <w:pStyle w:val="Heading3"/>
-      </w:pPr>
-      <w:r>
-        <w:t>Solution</w:t>
-      </w:r>
-    </w:p>
-    <w:p>
-      <w:r>
-        <w:t>You might help yourself with the code below:</w:t>
-      </w:r>
-    </w:p>
-    <w:p>
-      <w:pPr>
         <w:ind w:firstLine="426"/>
       </w:pPr>
-      <w:r>
-        <w:rPr>
-          <w:noProof/>
-          <w:lang w:val="en-GB" w:eastAsia="en-GB"/>
-        </w:rPr>
-        <w:drawing>
-          <wp:inline distT="0" distB="0" distL="0" distR="0" wp14:anchorId="44F787D7" wp14:editId="067504D9">
-            <wp:extent cx="5394244" cy="1449492"/>
-            <wp:effectExtent l="0" t="0" r="0" b="0"/>
-            <wp:docPr id="5" name="Picture 5"/>
-            <wp:cNvGraphicFramePr>
-              <a:graphicFrameLocks xmlns:a="http://schemas.openxmlformats.org/drawingml/2006/main" noChangeAspect="1"/>
-            </wp:cNvGraphicFramePr>
-            <a:graphic xmlns:a="http://schemas.openxmlformats.org/drawingml/2006/main">
-              <a:graphicData uri="http://schemas.openxmlformats.org/drawingml/2006/picture">
-                <pic:pic xmlns:pic="http://schemas.openxmlformats.org/drawingml/2006/picture">
-                  <pic:nvPicPr>
-                    <pic:cNvPr id="1" name=""/>
-                    <pic:cNvPicPr/>
-                  </pic:nvPicPr>
-                  <pic:blipFill>
-                    <a:blip r:embed="rId11"/>
-                    <a:stretch>
-                      <a:fillRect/>
-                    </a:stretch>
-                  </pic:blipFill>
-                  <pic:spPr>
-                    <a:xfrm>
-                      <a:off x="0" y="0"/>
-                      <a:ext cx="5449870" cy="1464439"/>
-                    </a:xfrm>
-                    <a:prstGeom prst="rect">
-                      <a:avLst/>
-                    </a:prstGeom>
-                  </pic:spPr>
-                </pic:pic>
-              </a:graphicData>
-            </a:graphic>
-          </wp:inline>
-        </w:drawing>
-      </w:r>
     </w:p>
     <w:p>
       <w:pPr>
@@ -775,68 +721,8 @@
     </w:p>
     <w:p>
       <w:pPr>
-        <w:pStyle w:val="ListParagraph"/>
-        <w:numPr>
-          <w:ilvl w:val="0"/>
-          <w:numId w:val="9"/>
-        </w:numPr>
-      </w:pPr>
-      <w:r>
-        <w:t xml:space="preserve">To print the output with exactly 12 digits after the decimal point, you might use the following </w:t>
-      </w:r>
-      <w:r>
-        <w:t>code</w:t>
-      </w:r>
-      <w:r>
-        <w:t>:</w:t>
-      </w:r>
-    </w:p>
-    <w:p>
-      <w:pPr>
         <w:ind w:firstLine="720"/>
       </w:pPr>
-      <w:r>
-        <w:rPr>
-          <w:noProof/>
-          <w:lang w:val="en-GB" w:eastAsia="en-GB"/>
-        </w:rPr>
-        <w:lastRenderedPageBreak/>
-        <w:drawing>
-          <wp:inline distT="0" distB="0" distL="0" distR="0" wp14:anchorId="1982AFA8" wp14:editId="291EF19A">
-            <wp:extent cx="3549158" cy="411546"/>
-            <wp:effectExtent l="0" t="0" r="0" b="7620"/>
-            <wp:docPr id="6" name="Picture 6"/>
-            <wp:cNvGraphicFramePr>
-              <a:graphicFrameLocks xmlns:a="http://schemas.openxmlformats.org/drawingml/2006/main" noChangeAspect="1"/>
-            </wp:cNvGraphicFramePr>
-            <a:graphic xmlns:a="http://schemas.openxmlformats.org/drawingml/2006/main">
-              <a:graphicData uri="http://schemas.openxmlformats.org/drawingml/2006/picture">
-                <pic:pic xmlns:pic="http://schemas.openxmlformats.org/drawingml/2006/picture">
-                  <pic:nvPicPr>
-                    <pic:cNvPr id="1" name=""/>
-                    <pic:cNvPicPr/>
-                  </pic:nvPicPr>
-                  <pic:blipFill>
-                    <a:blip r:embed="rId12"/>
-                    <a:stretch>
-                      <a:fillRect/>
-                    </a:stretch>
-                  </pic:blipFill>
-                  <pic:spPr>
-                    <a:xfrm>
-                      <a:off x="0" y="0"/>
-                      <a:ext cx="3625173" cy="420360"/>
-                    </a:xfrm>
-                    <a:prstGeom prst="rect">
-                      <a:avLst/>
-                    </a:prstGeom>
-                  </pic:spPr>
-                </pic:pic>
-              </a:graphicData>
-            </a:graphic>
-          </wp:inline>
-        </w:drawing>
-      </w:r>
     </w:p>
     <w:p>
       <w:pPr>
@@ -1267,6 +1153,7 @@
         <w:pStyle w:val="Heading3"/>
       </w:pPr>
       <w:r>
+        <w:lastRenderedPageBreak/>
         <w:t>Hints</w:t>
       </w:r>
     </w:p>
@@ -2037,80 +1924,14 @@
     </w:p>
     <w:p>
       <w:pPr>
-        <w:pStyle w:val="ListParagraph"/>
-        <w:numPr>
-          <w:ilvl w:val="0"/>
-          <w:numId w:val="11"/>
-        </w:numPr>
-      </w:pPr>
-      <w:r>
-        <w:t xml:space="preserve">Sample code for the </w:t>
-      </w:r>
-      <w:r>
-        <w:t xml:space="preserve">round-up </w:t>
-      </w:r>
-      <w:r>
-        <w:t>calculation</w:t>
-      </w:r>
-      <w:r>
-        <w:rPr>
-          <w:lang w:val="bg-BG"/>
-        </w:rPr>
-        <w:t>:</w:t>
-      </w:r>
+        <w:ind w:firstLine="720"/>
+      </w:pPr>
     </w:p>
     <w:p>
       <w:pPr>
-        <w:ind w:firstLine="720"/>
-      </w:pPr>
-      <w:r>
-        <w:rPr>
-          <w:noProof/>
-          <w:lang w:val="en-GB" w:eastAsia="en-GB"/>
-        </w:rPr>
-        <w:drawing>
-          <wp:inline distT="0" distB="0" distL="0" distR="0" wp14:anchorId="0B603A8D" wp14:editId="6DFCC006">
-            <wp:extent cx="4024021" cy="190500"/>
-            <wp:effectExtent l="0" t="0" r="0" b="0"/>
-            <wp:docPr id="7" name="Picture 7"/>
-            <wp:cNvGraphicFramePr>
-              <a:graphicFrameLocks xmlns:a="http://schemas.openxmlformats.org/drawingml/2006/main" noChangeAspect="1"/>
-            </wp:cNvGraphicFramePr>
-            <a:graphic xmlns:a="http://schemas.openxmlformats.org/drawingml/2006/main">
-              <a:graphicData uri="http://schemas.openxmlformats.org/drawingml/2006/picture">
-                <pic:pic xmlns:pic="http://schemas.openxmlformats.org/drawingml/2006/picture">
-                  <pic:nvPicPr>
-                    <pic:cNvPr id="1" name=""/>
-                    <pic:cNvPicPr/>
-                  </pic:nvPicPr>
-                  <pic:blipFill>
-                    <a:blip r:embed="rId13"/>
-                    <a:stretch>
-                      <a:fillRect/>
-                    </a:stretch>
-                  </pic:blipFill>
-                  <pic:spPr>
-                    <a:xfrm>
-                      <a:off x="0" y="0"/>
-                      <a:ext cx="4315512" cy="204299"/>
-                    </a:xfrm>
-                    <a:prstGeom prst="rect">
-                      <a:avLst/>
-                    </a:prstGeom>
-                  </pic:spPr>
-                </pic:pic>
-              </a:graphicData>
-            </a:graphic>
-          </wp:inline>
-        </w:drawing>
-      </w:r>
-    </w:p>
-    <w:p>
-      <w:pPr>
         <w:pStyle w:val="Heading2"/>
       </w:pPr>
       <w:r>
-        <w:lastRenderedPageBreak/>
         <w:t>Special Numbers</w:t>
       </w:r>
     </w:p>
@@ -2440,15 +2261,16 @@
                 <w:rFonts w:ascii="Consolas" w:hAnsi="Consolas"/>
                 <w:bCs/>
                 <w:noProof/>
-              </w:rPr>
-            </w:pPr>
-            <w:r>
-              <w:rPr>
-                <w:rFonts w:ascii="Consolas" w:hAnsi="Consolas"/>
-                <w:bCs/>
-                <w:noProof/>
                 <w:lang w:val="da-DK"/>
               </w:rPr>
+            </w:pPr>
+            <w:r>
+              <w:rPr>
+                <w:rFonts w:ascii="Consolas" w:hAnsi="Consolas"/>
+                <w:bCs/>
+                <w:noProof/>
+                <w:lang w:val="da-DK"/>
+              </w:rPr>
               <w:t>1 -&gt; False</w:t>
             </w:r>
           </w:p>
@@ -2459,15 +2281,16 @@
                 <w:rFonts w:ascii="Consolas" w:hAnsi="Consolas"/>
                 <w:bCs/>
                 <w:noProof/>
-              </w:rPr>
-            </w:pPr>
-            <w:r>
-              <w:rPr>
-                <w:rFonts w:ascii="Consolas" w:hAnsi="Consolas"/>
-                <w:bCs/>
-                <w:noProof/>
                 <w:lang w:val="da-DK"/>
               </w:rPr>
+            </w:pPr>
+            <w:r>
+              <w:rPr>
+                <w:rFonts w:ascii="Consolas" w:hAnsi="Consolas"/>
+                <w:bCs/>
+                <w:noProof/>
+                <w:lang w:val="da-DK"/>
+              </w:rPr>
               <w:t>2 -&gt; False</w:t>
             </w:r>
           </w:p>
@@ -2478,15 +2301,16 @@
                 <w:rFonts w:ascii="Consolas" w:hAnsi="Consolas"/>
                 <w:bCs/>
                 <w:noProof/>
-              </w:rPr>
-            </w:pPr>
-            <w:r>
-              <w:rPr>
-                <w:rFonts w:ascii="Consolas" w:hAnsi="Consolas"/>
-                <w:bCs/>
-                <w:noProof/>
                 <w:lang w:val="da-DK"/>
               </w:rPr>
+            </w:pPr>
+            <w:r>
+              <w:rPr>
+                <w:rFonts w:ascii="Consolas" w:hAnsi="Consolas"/>
+                <w:bCs/>
+                <w:noProof/>
+                <w:lang w:val="da-DK"/>
+              </w:rPr>
               <w:t>3 -&gt; False</w:t>
             </w:r>
           </w:p>
@@ -2497,15 +2321,16 @@
                 <w:rFonts w:ascii="Consolas" w:hAnsi="Consolas"/>
                 <w:bCs/>
                 <w:noProof/>
-              </w:rPr>
-            </w:pPr>
-            <w:r>
-              <w:rPr>
-                <w:rFonts w:ascii="Consolas" w:hAnsi="Consolas"/>
-                <w:bCs/>
-                <w:noProof/>
                 <w:lang w:val="da-DK"/>
               </w:rPr>
+            </w:pPr>
+            <w:r>
+              <w:rPr>
+                <w:rFonts w:ascii="Consolas" w:hAnsi="Consolas"/>
+                <w:bCs/>
+                <w:noProof/>
+                <w:lang w:val="da-DK"/>
+              </w:rPr>
               <w:t>4 -&gt; False</w:t>
             </w:r>
           </w:p>
@@ -2516,15 +2341,16 @@
                 <w:rFonts w:ascii="Consolas" w:hAnsi="Consolas"/>
                 <w:bCs/>
                 <w:noProof/>
-              </w:rPr>
-            </w:pPr>
-            <w:r>
-              <w:rPr>
-                <w:rFonts w:ascii="Consolas" w:hAnsi="Consolas"/>
-                <w:bCs/>
-                <w:noProof/>
                 <w:lang w:val="da-DK"/>
               </w:rPr>
+            </w:pPr>
+            <w:r>
+              <w:rPr>
+                <w:rFonts w:ascii="Consolas" w:hAnsi="Consolas"/>
+                <w:bCs/>
+                <w:noProof/>
+                <w:lang w:val="da-DK"/>
+              </w:rPr>
               <w:t>5 -&gt; True</w:t>
             </w:r>
           </w:p>
@@ -2535,15 +2361,16 @@
                 <w:rFonts w:ascii="Consolas" w:hAnsi="Consolas"/>
                 <w:bCs/>
                 <w:noProof/>
-              </w:rPr>
-            </w:pPr>
-            <w:r>
-              <w:rPr>
-                <w:rFonts w:ascii="Consolas" w:hAnsi="Consolas"/>
-                <w:bCs/>
-                <w:noProof/>
                 <w:lang w:val="da-DK"/>
               </w:rPr>
+            </w:pPr>
+            <w:r>
+              <w:rPr>
+                <w:rFonts w:ascii="Consolas" w:hAnsi="Consolas"/>
+                <w:bCs/>
+                <w:noProof/>
+                <w:lang w:val="da-DK"/>
+              </w:rPr>
               <w:t>6 -&gt; False</w:t>
             </w:r>
           </w:p>
@@ -2554,15 +2381,16 @@
                 <w:rFonts w:ascii="Consolas" w:hAnsi="Consolas"/>
                 <w:bCs/>
                 <w:noProof/>
-              </w:rPr>
-            </w:pPr>
-            <w:r>
-              <w:rPr>
-                <w:rFonts w:ascii="Consolas" w:hAnsi="Consolas"/>
-                <w:bCs/>
-                <w:noProof/>
                 <w:lang w:val="da-DK"/>
               </w:rPr>
+            </w:pPr>
+            <w:r>
+              <w:rPr>
+                <w:rFonts w:ascii="Consolas" w:hAnsi="Consolas"/>
+                <w:bCs/>
+                <w:noProof/>
+                <w:lang w:val="da-DK"/>
+              </w:rPr>
               <w:t>7 -&gt; True</w:t>
             </w:r>
           </w:p>
@@ -2573,15 +2401,16 @@
                 <w:rFonts w:ascii="Consolas" w:hAnsi="Consolas"/>
                 <w:bCs/>
                 <w:noProof/>
-              </w:rPr>
-            </w:pPr>
-            <w:r>
-              <w:rPr>
-                <w:rFonts w:ascii="Consolas" w:hAnsi="Consolas"/>
-                <w:bCs/>
-                <w:noProof/>
                 <w:lang w:val="da-DK"/>
               </w:rPr>
+            </w:pPr>
+            <w:r>
+              <w:rPr>
+                <w:rFonts w:ascii="Consolas" w:hAnsi="Consolas"/>
+                <w:bCs/>
+                <w:noProof/>
+                <w:lang w:val="da-DK"/>
+              </w:rPr>
               <w:t>8 -&gt; False</w:t>
             </w:r>
           </w:p>
@@ -2592,15 +2421,16 @@
                 <w:rFonts w:ascii="Consolas" w:hAnsi="Consolas"/>
                 <w:bCs/>
                 <w:noProof/>
-              </w:rPr>
-            </w:pPr>
-            <w:r>
-              <w:rPr>
-                <w:rFonts w:ascii="Consolas" w:hAnsi="Consolas"/>
-                <w:bCs/>
-                <w:noProof/>
                 <w:lang w:val="da-DK"/>
               </w:rPr>
+            </w:pPr>
+            <w:r>
+              <w:rPr>
+                <w:rFonts w:ascii="Consolas" w:hAnsi="Consolas"/>
+                <w:bCs/>
+                <w:noProof/>
+                <w:lang w:val="da-DK"/>
+              </w:rPr>
               <w:t>9 -&gt; False</w:t>
             </w:r>
           </w:p>
@@ -2611,15 +2441,17 @@
                 <w:rFonts w:ascii="Consolas" w:hAnsi="Consolas"/>
                 <w:bCs/>
                 <w:noProof/>
-              </w:rPr>
-            </w:pPr>
-            <w:r>
-              <w:rPr>
-                <w:rFonts w:ascii="Consolas" w:hAnsi="Consolas"/>
-                <w:bCs/>
-                <w:noProof/>
                 <w:lang w:val="da-DK"/>
               </w:rPr>
+            </w:pPr>
+            <w:r>
+              <w:rPr>
+                <w:rFonts w:ascii="Consolas" w:hAnsi="Consolas"/>
+                <w:bCs/>
+                <w:noProof/>
+                <w:lang w:val="da-DK"/>
+              </w:rPr>
+              <w:lastRenderedPageBreak/>
               <w:t>10 -&gt; False</w:t>
             </w:r>
           </w:p>
@@ -2630,15 +2462,16 @@
                 <w:rFonts w:ascii="Consolas" w:hAnsi="Consolas"/>
                 <w:bCs/>
                 <w:noProof/>
-              </w:rPr>
-            </w:pPr>
-            <w:r>
-              <w:rPr>
-                <w:rFonts w:ascii="Consolas" w:hAnsi="Consolas"/>
-                <w:bCs/>
-                <w:noProof/>
                 <w:lang w:val="da-DK"/>
               </w:rPr>
+            </w:pPr>
+            <w:r>
+              <w:rPr>
+                <w:rFonts w:ascii="Consolas" w:hAnsi="Consolas"/>
+                <w:bCs/>
+                <w:noProof/>
+                <w:lang w:val="da-DK"/>
+              </w:rPr>
               <w:t>11 -&gt; False</w:t>
             </w:r>
           </w:p>
@@ -2649,6 +2482,7 @@
                 <w:rFonts w:ascii="Consolas" w:hAnsi="Consolas"/>
                 <w:bCs/>
                 <w:noProof/>
+                <w:lang w:val="da-DK"/>
               </w:rPr>
             </w:pPr>
             <w:r>
@@ -2723,148 +2557,10 @@
     </w:tbl>
     <w:p>
       <w:pPr>
-        <w:pStyle w:val="Heading3"/>
-      </w:pPr>
-      <w:r>
-        <w:t>Hints</w:t>
-      </w:r>
-    </w:p>
-    <w:p>
-      <w:r>
-        <w:t xml:space="preserve">To calculate the sum of digits of given number </w:t>
-      </w:r>
-      <w:r>
-        <w:rPr>
-          <w:rStyle w:val="CodeChar"/>
-        </w:rPr>
-        <w:t>num</w:t>
-      </w:r>
-      <w:r>
-        <w:t xml:space="preserve">, you might </w:t>
-      </w:r>
-      <w:r>
-        <w:t xml:space="preserve">repeat the following: </w:t>
-      </w:r>
-      <w:r>
-        <w:t xml:space="preserve">sum the last digit </w:t>
-      </w:r>
-      <w:r>
-        <w:rPr>
-          <w:noProof/>
-        </w:rPr>
-        <w:t>(</w:t>
-      </w:r>
-      <w:r>
-        <w:rPr>
-          <w:rStyle w:val="CodeChar"/>
-        </w:rPr>
-        <w:t>num</w:t>
-      </w:r>
-      <w:r>
-        <w:rPr>
-          <w:noProof/>
-        </w:rPr>
-        <w:t xml:space="preserve"> </w:t>
-      </w:r>
-      <w:r>
-        <w:rPr>
-          <w:rStyle w:val="CodeChar"/>
-        </w:rPr>
-        <w:t>%</w:t>
-      </w:r>
-      <w:r>
-        <w:rPr>
-          <w:noProof/>
-        </w:rPr>
-        <w:t xml:space="preserve"> </w:t>
-      </w:r>
-      <w:r>
-        <w:rPr>
-          <w:rStyle w:val="CodeChar"/>
-        </w:rPr>
-        <w:t>10</w:t>
-      </w:r>
-      <w:r>
-        <w:rPr>
-          <w:noProof/>
-        </w:rPr>
-        <w:t>)</w:t>
-      </w:r>
-      <w:r>
-        <w:t xml:space="preserve"> and </w:t>
-      </w:r>
-      <w:r>
-        <w:t>remove it (</w:t>
-      </w:r>
-      <w:r>
-        <w:rPr>
-          <w:rStyle w:val="CodeChar"/>
-        </w:rPr>
-        <w:t>sum</w:t>
-      </w:r>
-      <w:r>
-        <w:t xml:space="preserve"> </w:t>
-      </w:r>
-      <w:r>
-        <w:rPr>
-          <w:rStyle w:val="CodeChar"/>
-        </w:rPr>
-        <w:t>=</w:t>
-      </w:r>
-      <w:r>
-        <w:t xml:space="preserve"> </w:t>
-      </w:r>
-      <w:r>
-        <w:rPr>
-          <w:rStyle w:val="CodeChar"/>
-        </w:rPr>
-        <w:t>sum</w:t>
-      </w:r>
-      <w:r>
-        <w:t xml:space="preserve"> </w:t>
-      </w:r>
-      <w:r>
-        <w:rPr>
-          <w:rStyle w:val="CodeChar"/>
-        </w:rPr>
-        <w:t>/</w:t>
-      </w:r>
-      <w:r>
-        <w:t xml:space="preserve"> </w:t>
-      </w:r>
-      <w:r>
-        <w:rPr>
-          <w:rStyle w:val="CodeChar"/>
-        </w:rPr>
-        <w:t>10</w:t>
-      </w:r>
-      <w:r>
-        <w:t xml:space="preserve">) until </w:t>
-      </w:r>
-      <w:r>
-        <w:rPr>
-          <w:rStyle w:val="CodeChar"/>
-        </w:rPr>
-        <w:t>num</w:t>
-      </w:r>
-      <w:r>
-        <w:t xml:space="preserve"> reaches </w:t>
-      </w:r>
-      <w:r>
-        <w:rPr>
-          <w:rStyle w:val="CodeChar"/>
-        </w:rPr>
-        <w:t>0</w:t>
-      </w:r>
-      <w:r>
-        <w:t>.</w:t>
-      </w:r>
-    </w:p>
-    <w:p>
-      <w:pPr>
         <w:pStyle w:val="Heading2"/>
       </w:pPr>
       <w:r>
+        <w:lastRenderedPageBreak/>
         <w:t xml:space="preserve">Triples of </w:t>
       </w:r>
       <w:r>
@@ -3052,7 +2748,6 @@
                 <w:rFonts w:ascii="Consolas" w:hAnsi="Consolas"/>
                 <w:bCs/>
                 <w:noProof/>
-                <w:lang w:val="da-DK"/>
               </w:rPr>
               <w:t>aaa</w:t>
             </w:r>
@@ -3071,7 +2766,6 @@
                 <w:rFonts w:ascii="Consolas" w:hAnsi="Consolas"/>
                 <w:bCs/>
                 <w:noProof/>
-                <w:lang w:val="da-DK"/>
               </w:rPr>
               <w:t>aab</w:t>
             </w:r>
@@ -3090,7 +2784,6 @@
                 <w:rFonts w:ascii="Consolas" w:hAnsi="Consolas"/>
                 <w:bCs/>
                 <w:noProof/>
-                <w:lang w:val="da-DK"/>
               </w:rPr>
               <w:t>aac</w:t>
             </w:r>
@@ -3109,7 +2802,6 @@
                 <w:rFonts w:ascii="Consolas" w:hAnsi="Consolas"/>
                 <w:bCs/>
                 <w:noProof/>
-                <w:lang w:val="da-DK"/>
               </w:rPr>
               <w:t>aba</w:t>
             </w:r>
@@ -3128,7 +2820,6 @@
                 <w:rFonts w:ascii="Consolas" w:hAnsi="Consolas"/>
                 <w:bCs/>
                 <w:noProof/>
-                <w:lang w:val="da-DK"/>
               </w:rPr>
               <w:t>abb</w:t>
             </w:r>
@@ -3147,7 +2838,6 @@
                 <w:rFonts w:ascii="Consolas" w:hAnsi="Consolas"/>
                 <w:bCs/>
                 <w:noProof/>
-                <w:lang w:val="da-DK"/>
               </w:rPr>
               <w:t>abc</w:t>
             </w:r>
@@ -3166,7 +2856,6 @@
                 <w:rFonts w:ascii="Consolas" w:hAnsi="Consolas"/>
                 <w:bCs/>
                 <w:noProof/>
-                <w:lang w:val="da-DK"/>
               </w:rPr>
               <w:t>aca</w:t>
             </w:r>
@@ -3185,7 +2874,6 @@
                 <w:rFonts w:ascii="Consolas" w:hAnsi="Consolas"/>
                 <w:bCs/>
                 <w:noProof/>
-                <w:lang w:val="da-DK"/>
               </w:rPr>
               <w:t>acb</w:t>
             </w:r>
@@ -3204,7 +2892,6 @@
                 <w:rFonts w:ascii="Consolas" w:hAnsi="Consolas"/>
                 <w:bCs/>
                 <w:noProof/>
-                <w:lang w:val="da-DK"/>
               </w:rPr>
               <w:t>acc</w:t>
             </w:r>
@@ -3223,7 +2910,6 @@
                 <w:rFonts w:ascii="Consolas" w:hAnsi="Consolas"/>
                 <w:bCs/>
                 <w:noProof/>
-                <w:lang w:val="da-DK"/>
               </w:rPr>
               <w:t>baa</w:t>
             </w:r>
@@ -3242,7 +2928,6 @@
                 <w:rFonts w:ascii="Consolas" w:hAnsi="Consolas"/>
                 <w:bCs/>
                 <w:noProof/>
-                <w:lang w:val="da-DK"/>
               </w:rPr>
               <w:t>bab</w:t>
             </w:r>
@@ -3261,7 +2946,6 @@
                 <w:rFonts w:ascii="Consolas" w:hAnsi="Consolas"/>
                 <w:bCs/>
                 <w:noProof/>
-                <w:lang w:val="da-DK"/>
               </w:rPr>
               <w:t>bac</w:t>
             </w:r>
@@ -3280,7 +2964,6 @@
                 <w:rFonts w:ascii="Consolas" w:hAnsi="Consolas"/>
                 <w:bCs/>
                 <w:noProof/>
-                <w:lang w:val="da-DK"/>
               </w:rPr>
               <w:t>bba</w:t>
             </w:r>
@@ -3299,7 +2982,6 @@
                 <w:rFonts w:ascii="Consolas" w:hAnsi="Consolas"/>
                 <w:bCs/>
                 <w:noProof/>
-                <w:lang w:val="da-DK"/>
               </w:rPr>
               <w:t>bbb</w:t>
             </w:r>
@@ -3318,7 +3000,6 @@
                 <w:rFonts w:ascii="Consolas" w:hAnsi="Consolas"/>
                 <w:bCs/>
                 <w:noProof/>
-                <w:lang w:val="da-DK"/>
               </w:rPr>
               <w:t>bbc</w:t>
             </w:r>
@@ -3337,7 +3018,6 @@
                 <w:rFonts w:ascii="Consolas" w:hAnsi="Consolas"/>
                 <w:bCs/>
                 <w:noProof/>
-                <w:lang w:val="da-DK"/>
               </w:rPr>
               <w:t>bca</w:t>
             </w:r>
@@ -3356,9 +3036,7 @@
                 <w:rFonts w:ascii="Consolas" w:hAnsi="Consolas"/>
                 <w:bCs/>
                 <w:noProof/>
-                <w:lang w:val="da-DK"/>
-              </w:rPr>
-              <w:lastRenderedPageBreak/>
+              </w:rPr>
               <w:t>bcb</w:t>
             </w:r>
           </w:p>
@@ -3376,7 +3054,6 @@
                 <w:rFonts w:ascii="Consolas" w:hAnsi="Consolas"/>
                 <w:bCs/>
                 <w:noProof/>
-                <w:lang w:val="da-DK"/>
               </w:rPr>
               <w:t>bcc</w:t>
             </w:r>
@@ -3395,7 +3072,6 @@
                 <w:rFonts w:ascii="Consolas" w:hAnsi="Consolas"/>
                 <w:bCs/>
                 <w:noProof/>
-                <w:lang w:val="da-DK"/>
               </w:rPr>
               <w:t>caa</w:t>
             </w:r>
@@ -3414,7 +3090,6 @@
                 <w:rFonts w:ascii="Consolas" w:hAnsi="Consolas"/>
                 <w:bCs/>
                 <w:noProof/>
-                <w:lang w:val="da-DK"/>
               </w:rPr>
               <w:t>cab</w:t>
             </w:r>
@@ -3433,7 +3108,6 @@
                 <w:rFonts w:ascii="Consolas" w:hAnsi="Consolas"/>
                 <w:bCs/>
                 <w:noProof/>
-                <w:lang w:val="da-DK"/>
               </w:rPr>
               <w:t>cac</w:t>
             </w:r>
@@ -3452,7 +3126,6 @@
                 <w:rFonts w:ascii="Consolas" w:hAnsi="Consolas"/>
                 <w:bCs/>
                 <w:noProof/>
-                <w:lang w:val="da-DK"/>
               </w:rPr>
               <w:t>cba</w:t>
             </w:r>
@@ -3471,7 +3144,6 @@
                 <w:rFonts w:ascii="Consolas" w:hAnsi="Consolas"/>
                 <w:bCs/>
                 <w:noProof/>
-                <w:lang w:val="da-DK"/>
               </w:rPr>
               <w:t>cbb</w:t>
             </w:r>
@@ -3490,7 +3162,6 @@
                 <w:rFonts w:ascii="Consolas" w:hAnsi="Consolas"/>
                 <w:bCs/>
                 <w:noProof/>
-                <w:lang w:val="da-DK"/>
               </w:rPr>
               <w:t>cbc</w:t>
             </w:r>
@@ -3557,90 +3228,21 @@
     </w:tbl>
     <w:p>
       <w:pPr>
-        <w:pStyle w:val="Heading3"/>
-      </w:pPr>
-      <w:r>
-        <w:lastRenderedPageBreak/>
-        <w:t>Hints</w:t>
+        <w:ind w:firstLine="426"/>
+      </w:pPr>
+      <w:r>
+        <w:br w:type="textWrapping" w:clear="all"/>
       </w:r>
     </w:p>
     <w:p>
-      <w:r>
-        <w:t xml:space="preserve">Perform 3 nested loops from </w:t>
-      </w:r>
-      <w:r>
-        <w:rPr>
-          <w:rStyle w:val="CodeChar"/>
-        </w:rPr>
-        <w:t>0</w:t>
-      </w:r>
-      <w:r>
-        <w:t xml:space="preserve"> to </w:t>
-      </w:r>
-      <w:r>
-        <w:rPr>
-          <w:rStyle w:val="CodeChar"/>
-        </w:rPr>
-        <w:t>n-1</w:t>
-      </w:r>
-      <w:r>
-        <w:t xml:space="preserve">. For each number </w:t>
-      </w:r>
-      <w:r>
-        <w:rPr>
-          <w:rStyle w:val="CodeChar"/>
-        </w:rPr>
-        <w:t>num</w:t>
-      </w:r>
-      <w:r>
-        <w:t xml:space="preserve"> print its corresponding Latin letter as follows:</w:t>
-      </w:r>
+      <w:pPr>
+        <w:ind w:firstLine="426"/>
+      </w:pPr>
     </w:p>
     <w:p>
       <w:pPr>
         <w:ind w:firstLine="426"/>
       </w:pPr>
-      <w:r>
-        <w:rPr>
-          <w:noProof/>
-          <w:lang w:val="en-GB" w:eastAsia="en-GB"/>
-        </w:rPr>
-        <w:drawing>
-          <wp:inline distT="0" distB="0" distL="0" distR="0" wp14:anchorId="126DF4CA" wp14:editId="1DD4F8E7">
-            <wp:extent cx="2913290" cy="261516"/>
-            <wp:effectExtent l="0" t="0" r="1905" b="5715"/>
-            <wp:docPr id="8" name="Picture 8"/>
-            <wp:cNvGraphicFramePr>
-              <a:graphicFrameLocks xmlns:a="http://schemas.openxmlformats.org/drawingml/2006/main" noChangeAspect="1"/>
-            </wp:cNvGraphicFramePr>
-            <a:graphic xmlns:a="http://schemas.openxmlformats.org/drawingml/2006/main">
-              <a:graphicData uri="http://schemas.openxmlformats.org/drawingml/2006/picture">
-                <pic:pic xmlns:pic="http://schemas.openxmlformats.org/drawingml/2006/picture">
-                  <pic:nvPicPr>
-                    <pic:cNvPr id="1" name=""/>
-                    <pic:cNvPicPr/>
-                  </pic:nvPicPr>
-                  <pic:blipFill>
-                    <a:blip r:embed="rId14"/>
-                    <a:stretch>
-                      <a:fillRect/>
-                    </a:stretch>
-                  </pic:blipFill>
-                  <pic:spPr>
-                    <a:xfrm>
-                      <a:off x="0" y="0"/>
-                      <a:ext cx="3045043" cy="273343"/>
-                    </a:xfrm>
-                    <a:prstGeom prst="rect">
-                      <a:avLst/>
-                    </a:prstGeom>
-                  </pic:spPr>
-                </pic:pic>
-              </a:graphicData>
-            </a:graphic>
-          </wp:inline>
-        </w:drawing>
-      </w:r>
     </w:p>
     <w:p>
       <w:pPr>
@@ -3759,6 +3361,7 @@
         <w:pStyle w:val="Heading3"/>
       </w:pPr>
       <w:r>
+        <w:lastRenderedPageBreak/>
         <w:t>Examples</w:t>
       </w:r>
     </w:p>
@@ -3898,62 +3501,8 @@
     </w:tbl>
     <w:p>
       <w:pPr>
-        <w:pStyle w:val="Heading3"/>
-      </w:pPr>
-      <w:r>
-        <w:t>Hints</w:t>
-      </w:r>
-    </w:p>
-    <w:p>
-      <w:r>
-        <w:t>You might use the following code:</w:t>
-      </w:r>
-    </w:p>
-    <w:p>
-      <w:pPr>
         <w:ind w:firstLine="426"/>
       </w:pPr>
-      <w:r>
-        <w:rPr>
-          <w:noProof/>
-          <w:lang w:val="en-GB" w:eastAsia="en-GB"/>
-        </w:rPr>
-        <w:drawing>
-          <wp:inline distT="0" distB="0" distL="0" distR="0" wp14:anchorId="58165170" wp14:editId="3CD0E6EB">
-            <wp:extent cx="5544004" cy="367120"/>
-            <wp:effectExtent l="0" t="0" r="0" b="0"/>
-            <wp:docPr id="9" name="Picture 9"/>
-            <wp:cNvGraphicFramePr>
-              <a:graphicFrameLocks xmlns:a="http://schemas.openxmlformats.org/drawingml/2006/main" noChangeAspect="1"/>
-            </wp:cNvGraphicFramePr>
-            <a:graphic xmlns:a="http://schemas.openxmlformats.org/drawingml/2006/main">
-              <a:graphicData uri="http://schemas.openxmlformats.org/drawingml/2006/picture">
-                <pic:pic xmlns:pic="http://schemas.openxmlformats.org/drawingml/2006/picture">
-                  <pic:nvPicPr>
-                    <pic:cNvPr id="1" name=""/>
-                    <pic:cNvPicPr/>
-                  </pic:nvPicPr>
-                  <pic:blipFill>
-                    <a:blip r:embed="rId15"/>
-                    <a:stretch>
-                      <a:fillRect/>
-                    </a:stretch>
-                  </pic:blipFill>
-                  <pic:spPr>
-                    <a:xfrm>
-                      <a:off x="0" y="0"/>
-                      <a:ext cx="5747333" cy="380584"/>
-                    </a:xfrm>
-                    <a:prstGeom prst="rect">
-                      <a:avLst/>
-                    </a:prstGeom>
-                  </pic:spPr>
-                </pic:pic>
-              </a:graphicData>
-            </a:graphic>
-          </wp:inline>
-        </w:drawing>
-      </w:r>
     </w:p>
     <w:p>
       <w:pPr>
@@ -4098,18 +3647,12 @@
           <w:szCs w:val="32"/>
         </w:rPr>
       </w:pPr>
-      <w:bookmarkStart w:id="0" w:name="_GoBack"/>
-      <w:bookmarkEnd w:id="0"/>
-      <w:r>
-        <w:br w:type="page"/>
-      </w:r>
     </w:p>
     <w:p>
       <w:pPr>
         <w:pStyle w:val="Heading3"/>
       </w:pPr>
       <w:r>
-        <w:lastRenderedPageBreak/>
         <w:t>Code</w:t>
       </w:r>
     </w:p>
@@ -4826,6 +4369,13 @@
         <w:t>.</w:t>
       </w:r>
     </w:p>
+    <w:p/>
+    <w:p/>
+    <w:p/>
+    <w:p>
+      <w:bookmarkStart w:id="0" w:name="_GoBack"/>
+      <w:bookmarkEnd w:id="0"/>
+    </w:p>
     <w:p>
       <w:pPr>
         <w:pStyle w:val="Heading2"/>
@@ -5043,6 +4593,7 @@
         <w:pStyle w:val="Heading3"/>
       </w:pPr>
       <w:r>
+        <w:lastRenderedPageBreak/>
         <w:t>Code</w:t>
       </w:r>
     </w:p>
@@ -5879,8 +5430,8 @@
       </w:r>
     </w:p>
     <w:sectPr>
-      <w:headerReference w:type="default" r:id="rId16"/>
-      <w:footerReference w:type="default" r:id="rId17"/>
+      <w:headerReference w:type="default" r:id="rId11"/>
+      <w:footerReference w:type="default" r:id="rId12"/>
       <w:pgSz w:w="11909" w:h="16834" w:code="9"/>
       <w:pgMar w:top="567" w:right="737" w:bottom="1077" w:left="737" w:header="567" w:footer="794" w:gutter="0"/>
       <w:cols w:space="720"/>
@@ -5891,7 +5442,7 @@
 </file>
 
 <file path=word/endnotes.xml><?xml version="1.0" encoding="utf-8"?>
-<w:endnotes xmlns:wpc="http://schemas.microsoft.com/office/word/2010/wordprocessingCanvas" xmlns:cx="http://schemas.microsoft.com/office/drawing/2014/chartex" xmlns:cx1="http://schemas.microsoft.com/office/drawing/2015/9/8/chartex" xmlns:cx2="http://schemas.microsoft.com/office/drawing/2015/10/21/chartex" xmlns:mc="http://schemas.openxmlformats.org/markup-compatibility/2006" xmlns:o="urn:schemas-microsoft-com:office:office" xmlns:r="http://schemas.openxmlformats.org/officeDocument/2006/relationships" xmlns:m="http://schemas.openxmlformats.org/officeDocument/2006/math" xmlns:v="urn:schemas-microsoft-com:vml" xmlns:wp14="http://schemas.microsoft.com/office/word/2010/wordprocessingDrawing" xmlns:wp="http://schemas.openxmlformats.org/drawingml/2006/wordprocessingDrawing" xmlns:w10="urn:schemas-microsoft-com:office:word" xmlns:w="http://schemas.openxmlformats.org/wordprocessingml/2006/main" xmlns:w14="http://schemas.microsoft.com/office/word/2010/wordml" xmlns:w15="http://schemas.microsoft.com/office/word/2012/wordml" xmlns:w16se="http://schemas.microsoft.com/office/word/2015/wordml/symex" xmlns:wpg="http://schemas.microsoft.com/office/word/2010/wordprocessingGroup" xmlns:wpi="http://schemas.microsoft.com/office/word/2010/wordprocessingInk" xmlns:wne="http://schemas.microsoft.com/office/word/2006/wordml" xmlns:wps="http://schemas.microsoft.com/office/word/2010/wordprocessingShape" mc:Ignorable="w14 w15 w16se wp14">
+<w:endnotes xmlns:wpc="http://schemas.microsoft.com/office/word/2010/wordprocessingCanvas" xmlns:mc="http://schemas.openxmlformats.org/markup-compatibility/2006" xmlns:o="urn:schemas-microsoft-com:office:office" xmlns:r="http://schemas.openxmlformats.org/officeDocument/2006/relationships" xmlns:m="http://schemas.openxmlformats.org/officeDocument/2006/math" xmlns:v="urn:schemas-microsoft-com:vml" xmlns:wp14="http://schemas.microsoft.com/office/word/2010/wordprocessingDrawing" xmlns:wp="http://schemas.openxmlformats.org/drawingml/2006/wordprocessingDrawing" xmlns:w10="urn:schemas-microsoft-com:office:word" xmlns:w="http://schemas.openxmlformats.org/wordprocessingml/2006/main" xmlns:w14="http://schemas.microsoft.com/office/word/2010/wordml" xmlns:w15="http://schemas.microsoft.com/office/word/2012/wordml" xmlns:wpg="http://schemas.microsoft.com/office/word/2010/wordprocessingGroup" xmlns:wpi="http://schemas.microsoft.com/office/word/2010/wordprocessingInk" xmlns:wne="http://schemas.microsoft.com/office/word/2006/wordml" xmlns:wps="http://schemas.microsoft.com/office/word/2010/wordprocessingShape" mc:Ignorable="w14 w15 wp14">
   <w:endnote w:type="separator" w:id="-1">
     <w:p>
       <w:pPr>
@@ -5916,7 +5467,7 @@
 </file>
 
 <file path=word/footer1.xml><?xml version="1.0" encoding="utf-8"?>
-<w:ftr xmlns:wpc="http://schemas.microsoft.com/office/word/2010/wordprocessingCanvas" xmlns:cx="http://schemas.microsoft.com/office/drawing/2014/chartex" xmlns:cx1="http://schemas.microsoft.com/office/drawing/2015/9/8/chartex" xmlns:cx2="http://schemas.microsoft.com/office/drawing/2015/10/21/chartex" xmlns:mc="http://schemas.openxmlformats.org/markup-compatibility/2006" xmlns:o="urn:schemas-microsoft-com:office:office" xmlns:r="http://schemas.openxmlformats.org/officeDocument/2006/relationships" xmlns:m="http://schemas.openxmlformats.org/officeDocument/2006/math" xmlns:v="urn:schemas-microsoft-com:vml" xmlns:wp14="http://schemas.microsoft.com/office/word/2010/wordprocessingDrawing" xmlns:wp="http://schemas.openxmlformats.org/drawingml/2006/wordprocessingDrawing" xmlns:w10="urn:schemas-microsoft-com:office:word" xmlns:w="http://schemas.openxmlformats.org/wordprocessingml/2006/main" xmlns:w14="http://schemas.microsoft.com/office/word/2010/wordml" xmlns:w15="http://schemas.microsoft.com/office/word/2012/wordml" xmlns:w16se="http://schemas.microsoft.com/office/word/2015/wordml/symex" xmlns:wpg="http://schemas.microsoft.com/office/word/2010/wordprocessingGroup" xmlns:wpi="http://schemas.microsoft.com/office/word/2010/wordprocessingInk" xmlns:wne="http://schemas.microsoft.com/office/word/2006/wordml" xmlns:wps="http://schemas.microsoft.com/office/word/2010/wordprocessingShape" mc:Ignorable="w14 w15 w16se wp14">
+<w:ftr xmlns:wpc="http://schemas.microsoft.com/office/word/2010/wordprocessingCanvas" xmlns:mc="http://schemas.openxmlformats.org/markup-compatibility/2006" xmlns:o="urn:schemas-microsoft-com:office:office" xmlns:r="http://schemas.openxmlformats.org/officeDocument/2006/relationships" xmlns:m="http://schemas.openxmlformats.org/officeDocument/2006/math" xmlns:v="urn:schemas-microsoft-com:vml" xmlns:wp14="http://schemas.microsoft.com/office/word/2010/wordprocessingDrawing" xmlns:wp="http://schemas.openxmlformats.org/drawingml/2006/wordprocessingDrawing" xmlns:w10="urn:schemas-microsoft-com:office:word" xmlns:w="http://schemas.openxmlformats.org/wordprocessingml/2006/main" xmlns:w14="http://schemas.microsoft.com/office/word/2010/wordml" xmlns:w15="http://schemas.microsoft.com/office/word/2012/wordml" xmlns:wpg="http://schemas.microsoft.com/office/word/2010/wordprocessingGroup" xmlns:wpi="http://schemas.microsoft.com/office/word/2010/wordprocessingInk" xmlns:wne="http://schemas.microsoft.com/office/word/2006/wordml" xmlns:wps="http://schemas.microsoft.com/office/word/2010/wordprocessingShape" mc:Ignorable="w14 w15 wp14">
   <w:p>
     <w:pPr>
       <w:pStyle w:val="Footer"/>
@@ -5924,7 +5475,7 @@
     <w:r>
       <w:rPr>
         <w:noProof/>
-        <w:lang w:val="en-GB" w:eastAsia="en-GB"/>
+        <w:lang w:val="bg-BG" w:eastAsia="bg-BG"/>
       </w:rPr>
       <mc:AlternateContent>
         <mc:Choice Requires="wps">
@@ -5981,7 +5532,7 @@
             </wp:anchor>
           </w:drawing>
         </mc:Choice>
-        <mc:Fallback>
+        <mc:Fallback xmlns:w16se="http://schemas.microsoft.com/office/word/2015/wordml/symex" xmlns:cx2="http://schemas.microsoft.com/office/drawing/2015/10/21/chartex" xmlns:cx1="http://schemas.microsoft.com/office/drawing/2015/9/8/chartex" xmlns:cx="http://schemas.microsoft.com/office/drawing/2014/chartex">
           <w:pict>
             <v:line w14:anchorId="123D7B27" id="Straight Connector 1" o:spid="_x0000_s1026" style="position:absolute;flip:y;z-index:251666432;visibility:visible;mso-wrap-style:square;mso-wrap-distance-left:9pt;mso-wrap-distance-top:0;mso-wrap-distance-right:9pt;mso-wrap-distance-bottom:0;mso-position-horizontal:absolute;mso-position-horizontal-relative:text;mso-position-vertical:absolute;mso-position-vertical-relative:text" from="-.1pt,5.7pt" to="520.7pt,5.7pt" o:gfxdata="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" strokecolor="#f37123" strokeweight="1pt">
               <v:stroke endcap="round"/>
@@ -5993,7 +5544,7 @@
     <w:r>
       <w:rPr>
         <w:noProof/>
-        <w:lang w:val="en-GB" w:eastAsia="en-GB"/>
+        <w:lang w:val="bg-BG" w:eastAsia="bg-BG"/>
       </w:rPr>
       <mc:AlternateContent>
         <mc:Choice Requires="wps">
@@ -6045,7 +5596,7 @@
                           <w:r>
                             <w:rPr>
                               <w:noProof/>
-                              <w:lang w:val="en-GB" w:eastAsia="en-GB"/>
+                              <w:lang w:val="bg-BG" w:eastAsia="bg-BG"/>
                             </w:rPr>
                             <w:drawing>
                               <wp:inline distT="0" distB="0" distL="0" distR="0" wp14:anchorId="629D72BB" wp14:editId="4D4761C0">
@@ -6114,7 +5665,7 @@
             </wp:anchor>
           </w:drawing>
         </mc:Choice>
-        <mc:Fallback>
+        <mc:Fallback xmlns:w16se="http://schemas.microsoft.com/office/word/2015/wordml/symex" xmlns:cx2="http://schemas.microsoft.com/office/drawing/2015/10/21/chartex" xmlns:cx1="http://schemas.microsoft.com/office/drawing/2015/9/8/chartex" xmlns:cx="http://schemas.microsoft.com/office/drawing/2014/chartex">
           <w:pict>
             <v:shapetype w14:anchorId="65030458" id="_x0000_t202" coordsize="21600,21600" o:spt="202" path="m,l,21600r21600,l21600,xe">
               <v:stroke joinstyle="miter"/>
@@ -6193,7 +5744,7 @@
     <w:r>
       <w:rPr>
         <w:noProof/>
-        <w:lang w:val="en-GB" w:eastAsia="en-GB"/>
+        <w:lang w:val="bg-BG" w:eastAsia="bg-BG"/>
       </w:rPr>
       <mc:AlternateContent>
         <mc:Choice Requires="wps">
@@ -6296,7 +5847,7 @@
                               <w:sz w:val="18"/>
                               <w:szCs w:val="18"/>
                             </w:rPr>
-                            <w:t>5</w:t>
+                            <w:t>1</w:t>
                           </w:r>
                           <w:r>
                             <w:rPr>
@@ -6438,7 +5989,7 @@
                         <w:sz w:val="18"/>
                         <w:szCs w:val="18"/>
                       </w:rPr>
-                      <w:t>5</w:t>
+                      <w:t>1</w:t>
                     </w:r>
                     <w:r>
                       <w:rPr>
@@ -6516,7 +6067,7 @@
     <w:r>
       <w:rPr>
         <w:noProof/>
-        <w:lang w:val="en-GB" w:eastAsia="en-GB"/>
+        <w:lang w:val="bg-BG" w:eastAsia="bg-BG"/>
       </w:rPr>
       <mc:AlternateContent>
         <mc:Choice Requires="wps">
@@ -6605,7 +6156,7 @@
             </wp:anchor>
           </w:drawing>
         </mc:Choice>
-        <mc:Fallback>
+        <mc:Fallback xmlns:w16se="http://schemas.microsoft.com/office/word/2015/wordml/symex" xmlns:cx2="http://schemas.microsoft.com/office/drawing/2015/10/21/chartex" xmlns:cx1="http://schemas.microsoft.com/office/drawing/2015/9/8/chartex" xmlns:cx="http://schemas.microsoft.com/office/drawing/2014/chartex">
           <w:pict>
             <v:shape w14:anchorId="4EA2AB4F" id="Text Box 2" o:spid="_x0000_s1028" type="#_x0000_t202" style="position:absolute;margin-left:125.15pt;margin-top:26.95pt;width:54pt;height:15.75pt;z-index:251664384;visibility:visible;mso-wrap-style:square;mso-width-percent:0;mso-wrap-distance-left:9pt;mso-wrap-distance-top:0;mso-wrap-distance-right:9pt;mso-wrap-distance-bottom:0;mso-position-horizontal:absolute;mso-position-horizontal-relative:text;mso-position-vertical:absolute;mso-position-vertical-relative:text;mso-width-percent:0;mso-width-relative:margin;v-text-anchor:middle" o:gfxdata="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" filled="f" stroked="f" strokeweight=".5pt">
               <v:textbox inset=".5mm,0,0,0">
@@ -6640,7 +6191,7 @@
     <w:r>
       <w:rPr>
         <w:noProof/>
-        <w:lang w:val="en-GB" w:eastAsia="en-GB"/>
+        <w:lang w:val="bg-BG" w:eastAsia="bg-BG"/>
       </w:rPr>
       <mc:AlternateContent>
         <mc:Choice Requires="wps">
@@ -6778,7 +6329,7 @@
                               <w:noProof/>
                               <w:sz w:val="20"/>
                               <w:szCs w:val="20"/>
-                              <w:lang w:val="en-GB" w:eastAsia="en-GB"/>
+                              <w:lang w:val="bg-BG" w:eastAsia="bg-BG"/>
                             </w:rPr>
                             <w:drawing>
                               <wp:inline distT="0" distB="0" distL="0" distR="0" wp14:anchorId="15EFF62F" wp14:editId="31C430B5">
@@ -6830,7 +6381,7 @@
                               <w:noProof/>
                               <w:sz w:val="20"/>
                               <w:szCs w:val="20"/>
-                              <w:lang w:val="en-GB" w:eastAsia="en-GB"/>
+                              <w:lang w:val="bg-BG" w:eastAsia="bg-BG"/>
                             </w:rPr>
                             <w:drawing>
                               <wp:inline distT="0" distB="0" distL="0" distR="0" wp14:anchorId="4E8D5C1B" wp14:editId="2013552C">
@@ -6882,7 +6433,7 @@
                               <w:noProof/>
                               <w:sz w:val="20"/>
                               <w:szCs w:val="20"/>
-                              <w:lang w:val="en-GB" w:eastAsia="en-GB"/>
+                              <w:lang w:val="bg-BG" w:eastAsia="bg-BG"/>
                             </w:rPr>
                             <w:drawing>
                               <wp:inline distT="0" distB="0" distL="0" distR="0" wp14:anchorId="20B738E7" wp14:editId="300EA712">
@@ -6934,7 +6485,7 @@
                               <w:noProof/>
                               <w:sz w:val="20"/>
                               <w:szCs w:val="20"/>
-                              <w:lang w:val="en-GB" w:eastAsia="en-GB"/>
+                              <w:lang w:val="bg-BG" w:eastAsia="bg-BG"/>
                             </w:rPr>
                             <w:drawing>
                               <wp:inline distT="0" distB="0" distL="0" distR="0" wp14:anchorId="3D2C3D5F" wp14:editId="653B4B90">
@@ -6986,7 +6537,7 @@
                               <w:noProof/>
                               <w:sz w:val="20"/>
                               <w:szCs w:val="20"/>
-                              <w:lang w:val="en-GB" w:eastAsia="en-GB"/>
+                              <w:lang w:val="bg-BG" w:eastAsia="bg-BG"/>
                             </w:rPr>
                             <w:drawing>
                               <wp:inline distT="0" distB="0" distL="0" distR="0" wp14:anchorId="2ECEBC4A" wp14:editId="4C1A28B7">
@@ -7038,7 +6589,7 @@
                               <w:noProof/>
                               <w:sz w:val="20"/>
                               <w:szCs w:val="20"/>
-                              <w:lang w:val="en-GB" w:eastAsia="en-GB"/>
+                              <w:lang w:val="bg-BG" w:eastAsia="bg-BG"/>
                             </w:rPr>
                             <w:drawing>
                               <wp:inline distT="0" distB="0" distL="0" distR="0" wp14:anchorId="2298D969" wp14:editId="5CD95E52">
@@ -7090,7 +6641,7 @@
                               <w:noProof/>
                               <w:sz w:val="20"/>
                               <w:szCs w:val="20"/>
-                              <w:lang w:val="en-GB" w:eastAsia="en-GB"/>
+                              <w:lang w:val="bg-BG" w:eastAsia="bg-BG"/>
                             </w:rPr>
                             <w:drawing>
                               <wp:inline distT="0" distB="0" distL="0" distR="0" wp14:anchorId="1A044D14" wp14:editId="320DB136">
@@ -7142,7 +6693,7 @@
                               <w:noProof/>
                               <w:sz w:val="20"/>
                               <w:szCs w:val="20"/>
-                              <w:lang w:val="en-GB" w:eastAsia="en-GB"/>
+                              <w:lang w:val="bg-BG" w:eastAsia="bg-BG"/>
                             </w:rPr>
                             <w:drawing>
                               <wp:inline distT="0" distB="0" distL="0" distR="0" wp14:anchorId="52544041" wp14:editId="0531DD13">
@@ -7194,7 +6745,7 @@
                               <w:noProof/>
                               <w:sz w:val="20"/>
                               <w:szCs w:val="20"/>
-                              <w:lang w:val="en-GB" w:eastAsia="en-GB"/>
+                              <w:lang w:val="bg-BG" w:eastAsia="bg-BG"/>
                             </w:rPr>
                             <w:drawing>
                               <wp:inline distT="0" distB="0" distL="0" distR="0" wp14:anchorId="64FAE51C" wp14:editId="083460C1">
@@ -7246,7 +6797,7 @@
                               <w:noProof/>
                               <w:sz w:val="20"/>
                               <w:szCs w:val="20"/>
-                              <w:lang w:val="en-GB" w:eastAsia="en-GB"/>
+                              <w:lang w:val="bg-BG" w:eastAsia="bg-BG"/>
                             </w:rPr>
                             <w:drawing>
                               <wp:inline distT="0" distB="0" distL="0" distR="0" wp14:anchorId="5C709012" wp14:editId="6553F913">
@@ -7298,7 +6849,7 @@
             </wp:anchor>
           </w:drawing>
         </mc:Choice>
-        <mc:Fallback>
+        <mc:Fallback xmlns:w16se="http://schemas.microsoft.com/office/word/2015/wordml/symex" xmlns:cx2="http://schemas.microsoft.com/office/drawing/2015/10/21/chartex" xmlns:cx1="http://schemas.microsoft.com/office/drawing/2015/9/8/chartex" xmlns:cx="http://schemas.microsoft.com/office/drawing/2014/chartex">
           <w:pict>
             <v:shape w14:anchorId="400D6225" id="Text Box 17" o:spid="_x0000_s1029" type="#_x0000_t202" style="position:absolute;margin-left:124.4pt;margin-top:6.7pt;width:396.3pt;height:40.45pt;z-index:251663360;visibility:visible;mso-wrap-style:square;mso-wrap-distance-left:9pt;mso-wrap-distance-top:0;mso-wrap-distance-right:9pt;mso-wrap-distance-bottom:0;mso-position-horizontal:absolute;mso-position-horizontal-relative:text;mso-position-vertical:absolute;mso-position-vertical-relative:text;v-text-anchor:top" o:gfxdata="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" filled="f" stroked="f">
               <v:textbox inset=".5mm,1.2mm,.5mm,.5mm">
@@ -7918,7 +7469,7 @@
 </file>
 
 <file path=word/footnotes.xml><?xml version="1.0" encoding="utf-8"?>
-<w:footnotes xmlns:wpc="http://schemas.microsoft.com/office/word/2010/wordprocessingCanvas" xmlns:cx="http://schemas.microsoft.com/office/drawing/2014/chartex" xmlns:cx1="http://schemas.microsoft.com/office/drawing/2015/9/8/chartex" xmlns:cx2="http://schemas.microsoft.com/office/drawing/2015/10/21/chartex" xmlns:mc="http://schemas.openxmlformats.org/markup-compatibility/2006" xmlns:o="urn:schemas-microsoft-com:office:office" xmlns:r="http://schemas.openxmlformats.org/officeDocument/2006/relationships" xmlns:m="http://schemas.openxmlformats.org/officeDocument/2006/math" xmlns:v="urn:schemas-microsoft-com:vml" xmlns:wp14="http://schemas.microsoft.com/office/word/2010/wordprocessingDrawing" xmlns:wp="http://schemas.openxmlformats.org/drawingml/2006/wordprocessingDrawing" xmlns:w10="urn:schemas-microsoft-com:office:word" xmlns:w="http://schemas.openxmlformats.org/wordprocessingml/2006/main" xmlns:w14="http://schemas.microsoft.com/office/word/2010/wordml" xmlns:w15="http://schemas.microsoft.com/office/word/2012/wordml" xmlns:w16se="http://schemas.microsoft.com/office/word/2015/wordml/symex" xmlns:wpg="http://schemas.microsoft.com/office/word/2010/wordprocessingGroup" xmlns:wpi="http://schemas.microsoft.com/office/word/2010/wordprocessingInk" xmlns:wne="http://schemas.microsoft.com/office/word/2006/wordml" xmlns:wps="http://schemas.microsoft.com/office/word/2010/wordprocessingShape" mc:Ignorable="w14 w15 w16se wp14">
+<w:footnotes xmlns:wpc="http://schemas.microsoft.com/office/word/2010/wordprocessingCanvas" xmlns:mc="http://schemas.openxmlformats.org/markup-compatibility/2006" xmlns:o="urn:schemas-microsoft-com:office:office" xmlns:r="http://schemas.openxmlformats.org/officeDocument/2006/relationships" xmlns:m="http://schemas.openxmlformats.org/officeDocument/2006/math" xmlns:v="urn:schemas-microsoft-com:vml" xmlns:wp14="http://schemas.microsoft.com/office/word/2010/wordprocessingDrawing" xmlns:wp="http://schemas.openxmlformats.org/drawingml/2006/wordprocessingDrawing" xmlns:w10="urn:schemas-microsoft-com:office:word" xmlns:w="http://schemas.openxmlformats.org/wordprocessingml/2006/main" xmlns:w14="http://schemas.microsoft.com/office/word/2010/wordml" xmlns:w15="http://schemas.microsoft.com/office/word/2012/wordml" xmlns:wpg="http://schemas.microsoft.com/office/word/2010/wordprocessingGroup" xmlns:wpi="http://schemas.microsoft.com/office/word/2010/wordprocessingInk" xmlns:wne="http://schemas.microsoft.com/office/word/2006/wordml" xmlns:wps="http://schemas.microsoft.com/office/word/2010/wordprocessingShape" mc:Ignorable="w14 w15 wp14">
   <w:footnote w:type="separator" w:id="-1">
     <w:p>
       <w:pPr>
@@ -7943,7 +7494,7 @@
 </file>
 
 <file path=word/header1.xml><?xml version="1.0" encoding="utf-8"?>
-<w:hdr xmlns:wpc="http://schemas.microsoft.com/office/word/2010/wordprocessingCanvas" xmlns:cx="http://schemas.microsoft.com/office/drawing/2014/chartex" xmlns:cx1="http://schemas.microsoft.com/office/drawing/2015/9/8/chartex" xmlns:cx2="http://schemas.microsoft.com/office/drawing/2015/10/21/chartex" xmlns:mc="http://schemas.openxmlformats.org/markup-compatibility/2006" xmlns:o="urn:schemas-microsoft-com:office:office" xmlns:r="http://schemas.openxmlformats.org/officeDocument/2006/relationships" xmlns:m="http://schemas.openxmlformats.org/officeDocument/2006/math" xmlns:v="urn:schemas-microsoft-com:vml" xmlns:wp14="http://schemas.microsoft.com/office/word/2010/wordprocessingDrawing" xmlns:wp="http://schemas.openxmlformats.org/drawingml/2006/wordprocessingDrawing" xmlns:w10="urn:schemas-microsoft-com:office:word" xmlns:w="http://schemas.openxmlformats.org/wordprocessingml/2006/main" xmlns:w14="http://schemas.microsoft.com/office/word/2010/wordml" xmlns:w15="http://schemas.microsoft.com/office/word/2012/wordml" xmlns:w16se="http://schemas.microsoft.com/office/word/2015/wordml/symex" xmlns:wpg="http://schemas.microsoft.com/office/word/2010/wordprocessingGroup" xmlns:wpi="http://schemas.microsoft.com/office/word/2010/wordprocessingInk" xmlns:wne="http://schemas.microsoft.com/office/word/2006/wordml" xmlns:wps="http://schemas.microsoft.com/office/word/2010/wordprocessingShape" mc:Ignorable="w14 w15 w16se wp14">
+<w:hdr xmlns:wpc="http://schemas.microsoft.com/office/word/2010/wordprocessingCanvas" xmlns:mc="http://schemas.openxmlformats.org/markup-compatibility/2006" xmlns:o="urn:schemas-microsoft-com:office:office" xmlns:r="http://schemas.openxmlformats.org/officeDocument/2006/relationships" xmlns:m="http://schemas.openxmlformats.org/officeDocument/2006/math" xmlns:v="urn:schemas-microsoft-com:vml" xmlns:wp14="http://schemas.microsoft.com/office/word/2010/wordprocessingDrawing" xmlns:wp="http://schemas.openxmlformats.org/drawingml/2006/wordprocessingDrawing" xmlns:w10="urn:schemas-microsoft-com:office:word" xmlns:w="http://schemas.openxmlformats.org/wordprocessingml/2006/main" xmlns:w14="http://schemas.microsoft.com/office/word/2010/wordml" xmlns:w15="http://schemas.microsoft.com/office/word/2012/wordml" xmlns:wpg="http://schemas.microsoft.com/office/word/2010/wordprocessingGroup" xmlns:wpi="http://schemas.microsoft.com/office/word/2010/wordprocessingInk" xmlns:wne="http://schemas.microsoft.com/office/word/2006/wordml" xmlns:wps="http://schemas.microsoft.com/office/word/2010/wordprocessingShape" mc:Ignorable="w14 w15 wp14">
   <w:p>
     <w:pPr>
       <w:pStyle w:val="Header"/>
@@ -7954,7 +7505,7 @@
 </file>
 
 <file path=word/numbering.xml><?xml version="1.0" encoding="utf-8"?>
-<w:numbering xmlns:wpc="http://schemas.microsoft.com/office/word/2010/wordprocessingCanvas" xmlns:cx="http://schemas.microsoft.com/office/drawing/2014/chartex" xmlns:cx1="http://schemas.microsoft.com/office/drawing/2015/9/8/chartex" xmlns:cx2="http://schemas.microsoft.com/office/drawing/2015/10/21/chartex" xmlns:mc="http://schemas.openxmlformats.org/markup-compatibility/2006" xmlns:o="urn:schemas-microsoft-com:office:office" xmlns:r="http://schemas.openxmlformats.org/officeDocument/2006/relationships" xmlns:m="http://schemas.openxmlformats.org/officeDocument/2006/math" xmlns:v="urn:schemas-microsoft-com:vml" xmlns:wp14="http://schemas.microsoft.com/office/word/2010/wordprocessingDrawing" xmlns:wp="http://schemas.openxmlformats.org/drawingml/2006/wordprocessingDrawing" xmlns:w10="urn:schemas-microsoft-com:office:word" xmlns:w="http://schemas.openxmlformats.org/wordprocessingml/2006/main" xmlns:w14="http://schemas.microsoft.com/office/word/2010/wordml" xmlns:w15="http://schemas.microsoft.com/office/word/2012/wordml" xmlns:w16se="http://schemas.microsoft.com/office/word/2015/wordml/symex" xmlns:wpg="http://schemas.microsoft.com/office/word/2010/wordprocessingGroup" xmlns:wpi="http://schemas.microsoft.com/office/word/2010/wordprocessingInk" xmlns:wne="http://schemas.microsoft.com/office/word/2006/wordml" xmlns:wps="http://schemas.microsoft.com/office/word/2010/wordprocessingShape" mc:Ignorable="w14 w15 w16se wp14">
+<w:numbering xmlns:wpc="http://schemas.microsoft.com/office/word/2010/wordprocessingCanvas" xmlns:mc="http://schemas.openxmlformats.org/markup-compatibility/2006" xmlns:o="urn:schemas-microsoft-com:office:office" xmlns:r="http://schemas.openxmlformats.org/officeDocument/2006/relationships" xmlns:m="http://schemas.openxmlformats.org/officeDocument/2006/math" xmlns:v="urn:schemas-microsoft-com:vml" xmlns:wp14="http://schemas.microsoft.com/office/word/2010/wordprocessingDrawing" xmlns:wp="http://schemas.openxmlformats.org/drawingml/2006/wordprocessingDrawing" xmlns:w10="urn:schemas-microsoft-com:office:word" xmlns:w="http://schemas.openxmlformats.org/wordprocessingml/2006/main" xmlns:w14="http://schemas.microsoft.com/office/word/2010/wordml" xmlns:w15="http://schemas.microsoft.com/office/word/2012/wordml" xmlns:wpg="http://schemas.microsoft.com/office/word/2010/wordprocessingGroup" xmlns:wpi="http://schemas.microsoft.com/office/word/2010/wordprocessingInk" xmlns:wne="http://schemas.microsoft.com/office/word/2006/wordml" xmlns:wps="http://schemas.microsoft.com/office/word/2010/wordprocessingShape" mc:Ignorable="w14 w15 wp14">
   <w:abstractNum w:abstractNumId="0" w15:restartNumberingAfterBreak="0">
     <w:nsid w:val="00B25F9A"/>
     <w:multiLevelType w:val="hybridMultilevel"/>
@@ -9667,7 +9218,7 @@
 </file>
 
 <file path=word/styles.xml><?xml version="1.0" encoding="utf-8"?>
-<w:styles xmlns:mc="http://schemas.openxmlformats.org/markup-compatibility/2006" xmlns:r="http://schemas.openxmlformats.org/officeDocument/2006/relationships" xmlns:w="http://schemas.openxmlformats.org/wordprocessingml/2006/main" xmlns:w14="http://schemas.microsoft.com/office/word/2010/wordml" xmlns:w15="http://schemas.microsoft.com/office/word/2012/wordml" xmlns:w16se="http://schemas.microsoft.com/office/word/2015/wordml/symex" mc:Ignorable="w14 w15 w16se">
+<w:styles xmlns:mc="http://schemas.openxmlformats.org/markup-compatibility/2006" xmlns:r="http://schemas.openxmlformats.org/officeDocument/2006/relationships" xmlns:w="http://schemas.openxmlformats.org/wordprocessingml/2006/main" xmlns:w14="http://schemas.microsoft.com/office/word/2010/wordml" xmlns:w15="http://schemas.microsoft.com/office/word/2012/wordml" mc:Ignorable="w14 w15">
   <w:docDefaults>
     <w:rPrDefault>
       <w:rPr>
@@ -9683,7 +9234,7 @@
       </w:pPr>
     </w:pPrDefault>
   </w:docDefaults>
-  <w:latentStyles w:defLockedState="0" w:defUIPriority="99" w:defSemiHidden="0" w:defUnhideWhenUsed="0" w:defQFormat="0" w:count="373">
+  <w:latentStyles w:defLockedState="0" w:defUIPriority="99" w:defSemiHidden="0" w:defUnhideWhenUsed="0" w:defQFormat="0" w:count="371">
     <w:lsdException w:name="Normal" w:uiPriority="0" w:qFormat="1"/>
     <w:lsdException w:name="heading 1" w:uiPriority="9" w:qFormat="1"/>
     <w:lsdException w:name="heading 2" w:semiHidden="1" w:uiPriority="9" w:unhideWhenUsed="1" w:qFormat="1"/>
@@ -10055,8 +9606,6 @@
     <w:lsdException w:name="List Table 5 Dark Accent 6" w:uiPriority="50"/>
     <w:lsdException w:name="List Table 6 Colorful Accent 6" w:uiPriority="51"/>
     <w:lsdException w:name="List Table 7 Colorful Accent 6" w:uiPriority="52"/>
-    <w:lsdException w:name="Mention" w:semiHidden="1" w:unhideWhenUsed="1"/>
-    <w:lsdException w:name="Smart Hyperlink" w:semiHidden="1" w:unhideWhenUsed="1"/>
   </w:latentStyles>
   <w:style w:type="paragraph" w:default="1" w:styleId="Normal">
     <w:name w:val="Normal"/>
@@ -10803,7 +10352,7 @@
 </file>
 
 <file path=customXml/itemProps1.xml><?xml version="1.0" encoding="utf-8"?>
-<ds:datastoreItem xmlns:ds="http://schemas.openxmlformats.org/officeDocument/2006/customXml" ds:itemID="{7DE10909-3342-42D8-A348-CC16D2134251}">
+<ds:datastoreItem xmlns:ds="http://schemas.openxmlformats.org/officeDocument/2006/customXml" ds:itemID="{FD5396FB-FA26-4C1C-A1D8-A4EE5D46A5A9}">
   <ds:schemaRefs>
     <ds:schemaRef ds:uri="http://schemas.openxmlformats.org/officeDocument/2006/bibliography"/>
   </ds:schemaRefs>

</xml_diff>